<commit_message>
lista de todos los productos y detalle de uno por su id
</commit_message>
<xml_diff>
--- a/servicio REST.docx
+++ b/servicio REST.docx
@@ -28,19 +28,7 @@
         <w:rPr>
           <w:b/>
         </w:rPr>
-        <w:t>https://localhost:8080/</w:t>
-      </w:r>
-      <w:r>
-        <w:rPr>
-          <w:b/>
-        </w:rPr>
-        <w:t>supermercado</w:t>
-      </w:r>
-      <w:r>
-        <w:rPr>
-          <w:b/>
-        </w:rPr>
-        <w:t>_api/</w:t>
+        <w:t>https://localhost:8080/supermercado_api/</w:t>
       </w:r>
       <w:r>
         <w:t xml:space="preserve"> </w:t>
@@ -114,7 +102,7 @@
           </w:tcPr>
           <w:p>
             <w:r>
-              <w:t>/productos/</w:t>
+              <w:t>/producto/</w:t>
             </w:r>
           </w:p>
         </w:tc>
@@ -126,17 +114,29 @@
             <w:r>
               <w:t>Listado de productos</w:t>
             </w:r>
+            <w:r>
+              <w:t xml:space="preserve"> en </w:t>
+            </w:r>
+            <w:proofErr w:type="spellStart"/>
+            <w:r>
+              <w:t>json</w:t>
+            </w:r>
+            <w:proofErr w:type="spellEnd"/>
           </w:p>
           <w:p>
             <w:r>
               <w:t>200</w:t>
             </w:r>
-            <w:bookmarkStart w:id="0" w:name="_GoBack"/>
-            <w:bookmarkEnd w:id="0"/>
+            <w:r>
+              <w:t xml:space="preserve"> ok</w:t>
+            </w:r>
           </w:p>
           <w:p>
             <w:r>
               <w:t>204</w:t>
+            </w:r>
+            <w:r>
+              <w:t xml:space="preserve"> no hay contenido: encuentra el recurso pero está vacío</w:t>
             </w:r>
           </w:p>
         </w:tc>
@@ -158,7 +158,7 @@
           </w:tcPr>
           <w:p>
             <w:r>
-              <w:t>/productos/{id}</w:t>
+              <w:t>/producto/{id}</w:t>
             </w:r>
           </w:p>
         </w:tc>
@@ -168,15 +168,10 @@
           </w:tcPr>
           <w:p>
             <w:r>
-              <w:t xml:space="preserve">Producto </w:t>
-            </w:r>
-            <w:proofErr w:type="spellStart"/>
-            <w:r>
-              <w:t>indentificado</w:t>
-            </w:r>
-            <w:proofErr w:type="spellEnd"/>
-            <w:r>
-              <w:t xml:space="preserve"> por su id</w:t>
+              <w:t>Detalle del producto i</w:t>
+            </w:r>
+            <w:r>
+              <w:t>dentificado por su id</w:t>
             </w:r>
           </w:p>
           <w:p>
@@ -208,7 +203,10 @@
           </w:tcPr>
           <w:p>
             <w:r>
-              <w:t>/productos/{id}</w:t>
+              <w:t>/producto</w:t>
+            </w:r>
+            <w:r>
+              <w:t>/{id}</w:t>
             </w:r>
           </w:p>
         </w:tc>
@@ -218,28 +216,31 @@
           </w:tcPr>
           <w:p>
             <w:r>
-              <w:t>Elimina p</w:t>
-            </w:r>
-            <w:r>
-              <w:t xml:space="preserve">roducto </w:t>
+              <w:t>Elimina producto i</w:t>
+            </w:r>
+            <w:r>
+              <w:t>dentificado por su id</w:t>
+            </w:r>
+          </w:p>
+          <w:p>
+            <w:r>
+              <w:t>200 (si lo encuentra)</w:t>
+            </w:r>
+          </w:p>
+          <w:p>
+            <w:r>
+              <w:t>404 (no encuentra el recurso solicitado</w:t>
+            </w:r>
+            <w:r>
+              <w:t xml:space="preserve">: no existe en la </w:t>
             </w:r>
             <w:proofErr w:type="spellStart"/>
             <w:r>
-              <w:t>indentificado</w:t>
+              <w:t>bd</w:t>
             </w:r>
             <w:proofErr w:type="spellEnd"/>
             <w:r>
-              <w:t xml:space="preserve"> por su id</w:t>
-            </w:r>
-          </w:p>
-          <w:p>
-            <w:r>
-              <w:t>200 (si lo encuentra)</w:t>
-            </w:r>
-          </w:p>
-          <w:p>
-            <w:r>
-              <w:t>404 (no encuentra el recurso solicitado)</w:t>
+              <w:t>)</w:t>
             </w:r>
           </w:p>
         </w:tc>
@@ -261,10 +262,7 @@
           </w:tcPr>
           <w:p>
             <w:r>
-              <w:t>/productos</w:t>
-            </w:r>
-            <w:r>
-              <w:t>/</w:t>
+              <w:t>/producto/</w:t>
             </w:r>
           </w:p>
         </w:tc>
@@ -281,6 +279,9 @@
             <w:r>
               <w:t>201</w:t>
             </w:r>
+            <w:r>
+              <w:t xml:space="preserve"> creado</w:t>
+            </w:r>
           </w:p>
           <w:p>
             <w:r>
@@ -289,7 +290,13 @@
           </w:p>
           <w:p>
             <w:r>
-              <w:t>409 (parámetros/datos incorrectos para un producto: precio negativo…)</w:t>
+              <w:t>40</w:t>
+            </w:r>
+            <w:r>
+              <w:t>0</w:t>
+            </w:r>
+            <w:r>
+              <w:t xml:space="preserve"> (parámetros/datos incorrectos para un producto: precio negativo…)</w:t>
             </w:r>
           </w:p>
         </w:tc>
@@ -311,7 +318,10 @@
           </w:tcPr>
           <w:p>
             <w:r>
-              <w:t>/productos/{id}</w:t>
+              <w:t>/producto</w:t>
+            </w:r>
+            <w:r>
+              <w:t>/{id}</w:t>
             </w:r>
           </w:p>
         </w:tc>
@@ -336,12 +346,33 @@
           </w:p>
           <w:p>
             <w:r>
-              <w:t>409 (parámetros/datos incorrectos para un producto: precio negativo…)</w:t>
-            </w:r>
-          </w:p>
-          <w:p>
-            <w:r>
-              <w:t>403 (sin permisos: usuario intenta modificar producto de otro)</w:t>
+              <w:t>40</w:t>
+            </w:r>
+            <w:r>
+              <w:t>0</w:t>
+            </w:r>
+            <w:r>
+              <w:t xml:space="preserve"> (parámetros/datos incorrectos para un producto: precio negativo…)</w:t>
+            </w:r>
+          </w:p>
+          <w:p>
+            <w:r>
+              <w:t>403 (sin permisos</w:t>
+            </w:r>
+            <w:r>
+              <w:t>/privilegios</w:t>
+            </w:r>
+            <w:r>
+              <w:t>: usuario intenta modificar producto de otro)</w:t>
+            </w:r>
+            <w:r>
+              <w:t xml:space="preserve"> </w:t>
+            </w:r>
+            <w:r>
+              <w:sym w:font="Wingdings" w:char="F0E0"/>
+            </w:r>
+            <w:r>
+              <w:t xml:space="preserve"> no hacer 403</w:t>
             </w:r>
           </w:p>
         </w:tc>
@@ -350,8 +381,99 @@
     <w:p/>
     <w:p>
       <w:r>
+        <w:t xml:space="preserve">Desde </w:t>
+      </w:r>
+      <w:proofErr w:type="spellStart"/>
+      <w:r>
+        <w:t>postman</w:t>
+      </w:r>
+      <w:proofErr w:type="spellEnd"/>
+      <w:r>
+        <w:t>:</w:t>
+      </w:r>
+    </w:p>
+    <w:p>
+      <w:pPr>
+        <w:pStyle w:val="Prrafodelista"/>
+        <w:numPr>
+          <w:ilvl w:val="0"/>
+          <w:numId w:val="1"/>
+        </w:numPr>
+        <w:rPr>
+          <w:rStyle w:val="Hipervnculo"/>
+          <w:lang w:val="en-US"/>
+        </w:rPr>
+      </w:pPr>
+      <w:r>
+        <w:rPr>
+          <w:lang w:val="en-US"/>
+        </w:rPr>
+        <w:t xml:space="preserve">GET </w:t>
+      </w:r>
+      <w:hyperlink r:id="rId5" w:history="1">
+        <w:r>
+          <w:rPr>
+            <w:rStyle w:val="Hipervnculo"/>
+            <w:lang w:val="en-US"/>
+          </w:rPr>
+          <w:t>http://localhost:8080/supermercado-rest/producto/</w:t>
+        </w:r>
+      </w:hyperlink>
+    </w:p>
+    <w:p>
+      <w:pPr>
+        <w:pStyle w:val="Prrafodelista"/>
+        <w:numPr>
+          <w:ilvl w:val="0"/>
+          <w:numId w:val="1"/>
+        </w:numPr>
+        <w:rPr>
+          <w:lang w:val="en-US"/>
+        </w:rPr>
+      </w:pPr>
+      <w:r>
+        <w:rPr>
+          <w:lang w:val="en-US"/>
+        </w:rPr>
+        <w:t xml:space="preserve">GET </w:t>
+      </w:r>
+      <w:r>
+        <w:fldChar w:fldCharType="begin"/>
+      </w:r>
+      <w:r>
+        <w:rPr>
+          <w:lang w:val="en-US"/>
+        </w:rPr>
+        <w:instrText xml:space="preserve"> HYPERLINK "http://localhost:8080/supermercado-rest/producto/8" </w:instrText>
+      </w:r>
+      <w:r>
+        <w:fldChar w:fldCharType="separate"/>
+      </w:r>
+      <w:r>
+        <w:rPr>
+          <w:rStyle w:val="Hipervnculo"/>
+          <w:lang w:val="en-US"/>
+        </w:rPr>
+        <w:t>http://localhost:8080/supermercado-rest/producto/8</w:t>
+      </w:r>
+      <w:r>
+        <w:fldChar w:fldCharType="end"/>
+      </w:r>
+    </w:p>
+    <w:p>
+      <w:pPr>
+        <w:rPr>
+          <w:lang w:val="en-US"/>
+        </w:rPr>
+      </w:pPr>
+      <w:r>
+        <w:rPr>
+          <w:lang w:val="en-US"/>
+        </w:rPr>
         <w:br w:type="page"/>
       </w:r>
+      <w:bookmarkStart w:id="0" w:name="_GoBack"/>
+      <w:bookmarkEnd w:id="0"/>
     </w:p>
     <w:p>
       <w:r>
@@ -593,94 +715,6 @@
             <wp:extent cx="9251950" cy="5201920"/>
             <wp:effectExtent l="0" t="0" r="6350" b="0"/>
             <wp:docPr id="1" name="Imagen 1"/>
-            <wp:cNvGraphicFramePr>
-              <a:graphicFrameLocks xmlns:a="http://schemas.openxmlformats.org/drawingml/2006/main" noChangeAspect="1"/>
-            </wp:cNvGraphicFramePr>
-            <a:graphic xmlns:a="http://schemas.openxmlformats.org/drawingml/2006/main">
-              <a:graphicData uri="http://schemas.openxmlformats.org/drawingml/2006/picture">
-                <pic:pic xmlns:pic="http://schemas.openxmlformats.org/drawingml/2006/picture">
-                  <pic:nvPicPr>
-                    <pic:cNvPr id="1" name=""/>
-                    <pic:cNvPicPr/>
-                  </pic:nvPicPr>
-                  <pic:blipFill>
-                    <a:blip r:embed="rId4"/>
-                    <a:stretch>
-                      <a:fillRect/>
-                    </a:stretch>
-                  </pic:blipFill>
-                  <pic:spPr>
-                    <a:xfrm>
-                      <a:off x="0" y="0"/>
-                      <a:ext cx="9251950" cy="5201920"/>
-                    </a:xfrm>
-                    <a:prstGeom prst="rect">
-                      <a:avLst/>
-                    </a:prstGeom>
-                  </pic:spPr>
-                </pic:pic>
-              </a:graphicData>
-            </a:graphic>
-          </wp:inline>
-        </w:drawing>
-      </w:r>
-    </w:p>
-    <w:p>
-      <w:r>
-        <w:rPr>
-          <w:noProof/>
-          <w:lang w:eastAsia="es-ES"/>
-        </w:rPr>
-        <w:lastRenderedPageBreak/>
-        <w:drawing>
-          <wp:inline distT="0" distB="0" distL="0" distR="0" wp14:anchorId="668969BE" wp14:editId="19771436">
-            <wp:extent cx="9251950" cy="5201920"/>
-            <wp:effectExtent l="0" t="0" r="6350" b="0"/>
-            <wp:docPr id="2" name="Imagen 2"/>
-            <wp:cNvGraphicFramePr>
-              <a:graphicFrameLocks xmlns:a="http://schemas.openxmlformats.org/drawingml/2006/main" noChangeAspect="1"/>
-            </wp:cNvGraphicFramePr>
-            <a:graphic xmlns:a="http://schemas.openxmlformats.org/drawingml/2006/main">
-              <a:graphicData uri="http://schemas.openxmlformats.org/drawingml/2006/picture">
-                <pic:pic xmlns:pic="http://schemas.openxmlformats.org/drawingml/2006/picture">
-                  <pic:nvPicPr>
-                    <pic:cNvPr id="1" name=""/>
-                    <pic:cNvPicPr/>
-                  </pic:nvPicPr>
-                  <pic:blipFill>
-                    <a:blip r:embed="rId5"/>
-                    <a:stretch>
-                      <a:fillRect/>
-                    </a:stretch>
-                  </pic:blipFill>
-                  <pic:spPr>
-                    <a:xfrm>
-                      <a:off x="0" y="0"/>
-                      <a:ext cx="9251950" cy="5201920"/>
-                    </a:xfrm>
-                    <a:prstGeom prst="rect">
-                      <a:avLst/>
-                    </a:prstGeom>
-                  </pic:spPr>
-                </pic:pic>
-              </a:graphicData>
-            </a:graphic>
-          </wp:inline>
-        </w:drawing>
-      </w:r>
-    </w:p>
-    <w:p>
-      <w:r>
-        <w:rPr>
-          <w:noProof/>
-          <w:lang w:eastAsia="es-ES"/>
-        </w:rPr>
-        <w:lastRenderedPageBreak/>
-        <w:drawing>
-          <wp:inline distT="0" distB="0" distL="0" distR="0" wp14:anchorId="1FFB4312" wp14:editId="75AAB6E3">
-            <wp:extent cx="9251950" cy="5201920"/>
-            <wp:effectExtent l="0" t="0" r="6350" b="0"/>
-            <wp:docPr id="3" name="Imagen 3"/>
             <wp:cNvGraphicFramePr>
               <a:graphicFrameLocks xmlns:a="http://schemas.openxmlformats.org/drawingml/2006/main" noChangeAspect="1"/>
             </wp:cNvGraphicFramePr>
@@ -721,10 +755,10 @@
         </w:rPr>
         <w:lastRenderedPageBreak/>
         <w:drawing>
-          <wp:inline distT="0" distB="0" distL="0" distR="0" wp14:anchorId="26842EE3" wp14:editId="1730FB34">
+          <wp:inline distT="0" distB="0" distL="0" distR="0" wp14:anchorId="668969BE" wp14:editId="19771436">
             <wp:extent cx="9251950" cy="5201920"/>
             <wp:effectExtent l="0" t="0" r="6350" b="0"/>
-            <wp:docPr id="4" name="Imagen 4"/>
+            <wp:docPr id="2" name="Imagen 2"/>
             <wp:cNvGraphicFramePr>
               <a:graphicFrameLocks xmlns:a="http://schemas.openxmlformats.org/drawingml/2006/main" noChangeAspect="1"/>
             </wp:cNvGraphicFramePr>
@@ -757,474 +791,62 @@
         </w:drawing>
       </w:r>
     </w:p>
-    <w:p/>
-    <w:p>
-      <w:r>
-        <w:br w:type="page"/>
-      </w:r>
-    </w:p>
-    <w:p>
-      <w:r>
-        <w:lastRenderedPageBreak/>
-        <w:t xml:space="preserve">Ahora podremos usar esta dependencia indicando: </w:t>
-      </w:r>
-    </w:p>
-    <w:p>
-      <w:pPr>
-        <w:autoSpaceDE w:val="0"/>
-        <w:autoSpaceDN w:val="0"/>
-        <w:adjustRightInd w:val="0"/>
-        <w:spacing w:after="0" w:line="240" w:lineRule="auto"/>
-        <w:rPr>
-          <w:rFonts w:ascii="Consolas" w:hAnsi="Consolas" w:cs="Consolas"/>
-          <w:sz w:val="20"/>
-          <w:szCs w:val="20"/>
-          <w:lang w:val="en-US"/>
-        </w:rPr>
-      </w:pPr>
-      <w:r>
-        <w:rPr>
-          <w:rFonts w:ascii="Consolas" w:hAnsi="Consolas" w:cs="Consolas"/>
-          <w:color w:val="008080"/>
-          <w:sz w:val="20"/>
-          <w:szCs w:val="20"/>
-          <w:lang w:val="en-US"/>
-        </w:rPr>
-        <w:t>&lt;</w:t>
-      </w:r>
-      <w:proofErr w:type="spellStart"/>
-      <w:r>
-        <w:rPr>
-          <w:rFonts w:ascii="Consolas" w:hAnsi="Consolas" w:cs="Consolas"/>
-          <w:color w:val="3F7F7F"/>
-          <w:sz w:val="20"/>
-          <w:szCs w:val="20"/>
-          <w:lang w:val="en-US"/>
-        </w:rPr>
-        <w:t>groupId</w:t>
-      </w:r>
-      <w:proofErr w:type="spellEnd"/>
-      <w:r>
-        <w:rPr>
-          <w:rFonts w:ascii="Consolas" w:hAnsi="Consolas" w:cs="Consolas"/>
-          <w:color w:val="008080"/>
-          <w:sz w:val="20"/>
-          <w:szCs w:val="20"/>
-          <w:lang w:val="en-US"/>
-        </w:rPr>
-        <w:t>&gt;</w:t>
-      </w:r>
-      <w:proofErr w:type="spellStart"/>
-      <w:r>
-        <w:rPr>
-          <w:rFonts w:ascii="Consolas" w:hAnsi="Consolas" w:cs="Consolas"/>
-          <w:color w:val="000000"/>
-          <w:sz w:val="20"/>
-          <w:szCs w:val="20"/>
-          <w:lang w:val="en-US"/>
-        </w:rPr>
-        <w:t>com.ipartek.formacion</w:t>
-      </w:r>
-      <w:proofErr w:type="spellEnd"/>
-      <w:r>
-        <w:rPr>
-          <w:rFonts w:ascii="Consolas" w:hAnsi="Consolas" w:cs="Consolas"/>
-          <w:color w:val="008080"/>
-          <w:sz w:val="20"/>
-          <w:szCs w:val="20"/>
-          <w:lang w:val="en-US"/>
-        </w:rPr>
-        <w:t>&lt;/</w:t>
-      </w:r>
-      <w:proofErr w:type="spellStart"/>
-      <w:r>
-        <w:rPr>
-          <w:rFonts w:ascii="Consolas" w:hAnsi="Consolas" w:cs="Consolas"/>
-          <w:color w:val="3F7F7F"/>
-          <w:sz w:val="20"/>
-          <w:szCs w:val="20"/>
-          <w:lang w:val="en-US"/>
-        </w:rPr>
-        <w:t>groupId</w:t>
-      </w:r>
-      <w:proofErr w:type="spellEnd"/>
-      <w:r>
-        <w:rPr>
-          <w:rFonts w:ascii="Consolas" w:hAnsi="Consolas" w:cs="Consolas"/>
-          <w:color w:val="008080"/>
-          <w:sz w:val="20"/>
-          <w:szCs w:val="20"/>
-          <w:lang w:val="en-US"/>
-        </w:rPr>
-        <w:t>&gt;</w:t>
-      </w:r>
-    </w:p>
-    <w:p>
-      <w:pPr>
-        <w:autoSpaceDE w:val="0"/>
-        <w:autoSpaceDN w:val="0"/>
-        <w:adjustRightInd w:val="0"/>
-        <w:spacing w:after="0" w:line="240" w:lineRule="auto"/>
-        <w:rPr>
-          <w:rFonts w:ascii="Consolas" w:hAnsi="Consolas" w:cs="Consolas"/>
-          <w:sz w:val="20"/>
-          <w:szCs w:val="20"/>
-        </w:rPr>
-      </w:pPr>
-      <w:r>
-        <w:rPr>
-          <w:rFonts w:ascii="Consolas" w:hAnsi="Consolas" w:cs="Consolas"/>
-          <w:color w:val="000000"/>
-          <w:sz w:val="20"/>
-          <w:szCs w:val="20"/>
-          <w:lang w:val="en-US"/>
-        </w:rPr>
-        <w:tab/>
-      </w:r>
-      <w:r>
-        <w:rPr>
-          <w:rFonts w:ascii="Consolas" w:hAnsi="Consolas" w:cs="Consolas"/>
-          <w:color w:val="008080"/>
-          <w:sz w:val="20"/>
-          <w:szCs w:val="20"/>
-        </w:rPr>
-        <w:t>&lt;</w:t>
-      </w:r>
-      <w:proofErr w:type="spellStart"/>
-      <w:r>
-        <w:rPr>
-          <w:rFonts w:ascii="Consolas" w:hAnsi="Consolas" w:cs="Consolas"/>
-          <w:color w:val="3F7F7F"/>
-          <w:sz w:val="20"/>
-          <w:szCs w:val="20"/>
-        </w:rPr>
-        <w:t>artifactId</w:t>
-      </w:r>
-      <w:proofErr w:type="spellEnd"/>
-      <w:r>
-        <w:rPr>
-          <w:rFonts w:ascii="Consolas" w:hAnsi="Consolas" w:cs="Consolas"/>
-          <w:color w:val="008080"/>
-          <w:sz w:val="20"/>
-          <w:szCs w:val="20"/>
-        </w:rPr>
-        <w:t>&gt;</w:t>
-      </w:r>
-      <w:r>
-        <w:rPr>
-          <w:rFonts w:ascii="Consolas" w:hAnsi="Consolas" w:cs="Consolas"/>
-          <w:color w:val="000000"/>
-          <w:sz w:val="20"/>
-          <w:szCs w:val="20"/>
-        </w:rPr>
-        <w:t>supermercado-modelo</w:t>
-      </w:r>
-      <w:r>
-        <w:rPr>
-          <w:rFonts w:ascii="Consolas" w:hAnsi="Consolas" w:cs="Consolas"/>
-          <w:color w:val="008080"/>
-          <w:sz w:val="20"/>
-          <w:szCs w:val="20"/>
-        </w:rPr>
-        <w:t>&lt;/</w:t>
-      </w:r>
-      <w:proofErr w:type="spellStart"/>
-      <w:r>
-        <w:rPr>
-          <w:rFonts w:ascii="Consolas" w:hAnsi="Consolas" w:cs="Consolas"/>
-          <w:color w:val="3F7F7F"/>
-          <w:sz w:val="20"/>
-          <w:szCs w:val="20"/>
-        </w:rPr>
-        <w:t>artifactId</w:t>
-      </w:r>
-      <w:proofErr w:type="spellEnd"/>
-      <w:r>
-        <w:rPr>
-          <w:rFonts w:ascii="Consolas" w:hAnsi="Consolas" w:cs="Consolas"/>
-          <w:color w:val="008080"/>
-          <w:sz w:val="20"/>
-          <w:szCs w:val="20"/>
-        </w:rPr>
-        <w:t>&gt;</w:t>
-      </w:r>
-    </w:p>
-    <w:p>
-      <w:pPr>
-        <w:autoSpaceDE w:val="0"/>
-        <w:autoSpaceDN w:val="0"/>
-        <w:adjustRightInd w:val="0"/>
-        <w:spacing w:after="0" w:line="240" w:lineRule="auto"/>
-        <w:rPr>
-          <w:rFonts w:ascii="Consolas" w:hAnsi="Consolas" w:cs="Consolas"/>
-          <w:sz w:val="20"/>
-          <w:szCs w:val="20"/>
-        </w:rPr>
-      </w:pPr>
-      <w:r>
-        <w:rPr>
-          <w:rFonts w:ascii="Consolas" w:hAnsi="Consolas" w:cs="Consolas"/>
-          <w:color w:val="000000"/>
-          <w:sz w:val="20"/>
-          <w:szCs w:val="20"/>
-        </w:rPr>
-        <w:tab/>
-      </w:r>
-      <w:r>
-        <w:rPr>
-          <w:rFonts w:ascii="Consolas" w:hAnsi="Consolas" w:cs="Consolas"/>
-          <w:color w:val="008080"/>
-          <w:sz w:val="20"/>
-          <w:szCs w:val="20"/>
-        </w:rPr>
-        <w:t>&lt;</w:t>
-      </w:r>
-      <w:proofErr w:type="spellStart"/>
-      <w:r>
-        <w:rPr>
-          <w:rFonts w:ascii="Consolas" w:hAnsi="Consolas" w:cs="Consolas"/>
-          <w:color w:val="3F7F7F"/>
-          <w:sz w:val="20"/>
-          <w:szCs w:val="20"/>
-        </w:rPr>
-        <w:t>packaging</w:t>
-      </w:r>
-      <w:proofErr w:type="spellEnd"/>
-      <w:r>
-        <w:rPr>
-          <w:rFonts w:ascii="Consolas" w:hAnsi="Consolas" w:cs="Consolas"/>
-          <w:color w:val="008080"/>
-          <w:sz w:val="20"/>
-          <w:szCs w:val="20"/>
-        </w:rPr>
-        <w:t>&gt;</w:t>
-      </w:r>
-      <w:proofErr w:type="spellStart"/>
-      <w:r>
-        <w:rPr>
-          <w:rFonts w:ascii="Consolas" w:hAnsi="Consolas" w:cs="Consolas"/>
-          <w:color w:val="000000"/>
-          <w:sz w:val="20"/>
-          <w:szCs w:val="20"/>
-        </w:rPr>
-        <w:t>jar</w:t>
-      </w:r>
-      <w:proofErr w:type="spellEnd"/>
-      <w:r>
-        <w:rPr>
-          <w:rFonts w:ascii="Consolas" w:hAnsi="Consolas" w:cs="Consolas"/>
-          <w:color w:val="008080"/>
-          <w:sz w:val="20"/>
-          <w:szCs w:val="20"/>
-        </w:rPr>
-        <w:t>&lt;/</w:t>
-      </w:r>
-      <w:proofErr w:type="spellStart"/>
-      <w:r>
-        <w:rPr>
-          <w:rFonts w:ascii="Consolas" w:hAnsi="Consolas" w:cs="Consolas"/>
-          <w:color w:val="3F7F7F"/>
-          <w:sz w:val="20"/>
-          <w:szCs w:val="20"/>
-        </w:rPr>
-        <w:t>packaging</w:t>
-      </w:r>
-      <w:proofErr w:type="spellEnd"/>
-      <w:r>
-        <w:rPr>
-          <w:rFonts w:ascii="Consolas" w:hAnsi="Consolas" w:cs="Consolas"/>
-          <w:color w:val="008080"/>
-          <w:sz w:val="20"/>
-          <w:szCs w:val="20"/>
-        </w:rPr>
-        <w:t>&gt;</w:t>
-      </w:r>
-    </w:p>
-    <w:p>
-      <w:pPr>
-        <w:rPr>
-          <w:rFonts w:ascii="Consolas" w:hAnsi="Consolas" w:cs="Consolas"/>
-          <w:color w:val="008080"/>
-          <w:sz w:val="20"/>
-          <w:szCs w:val="20"/>
-        </w:rPr>
-      </w:pPr>
-      <w:r>
-        <w:rPr>
-          <w:rFonts w:ascii="Consolas" w:hAnsi="Consolas" w:cs="Consolas"/>
-          <w:color w:val="000000"/>
-          <w:sz w:val="20"/>
-          <w:szCs w:val="20"/>
-        </w:rPr>
-        <w:tab/>
-      </w:r>
-      <w:r>
-        <w:rPr>
-          <w:rFonts w:ascii="Consolas" w:hAnsi="Consolas" w:cs="Consolas"/>
-          <w:color w:val="008080"/>
-          <w:sz w:val="20"/>
-          <w:szCs w:val="20"/>
-        </w:rPr>
-        <w:t>&lt;</w:t>
-      </w:r>
-      <w:proofErr w:type="spellStart"/>
-      <w:r>
-        <w:rPr>
-          <w:rFonts w:ascii="Consolas" w:hAnsi="Consolas" w:cs="Consolas"/>
-          <w:color w:val="3F7F7F"/>
-          <w:sz w:val="20"/>
-          <w:szCs w:val="20"/>
-        </w:rPr>
-        <w:t>version</w:t>
-      </w:r>
-      <w:proofErr w:type="spellEnd"/>
-      <w:r>
-        <w:rPr>
-          <w:rFonts w:ascii="Consolas" w:hAnsi="Consolas" w:cs="Consolas"/>
-          <w:color w:val="008080"/>
-          <w:sz w:val="20"/>
-          <w:szCs w:val="20"/>
-        </w:rPr>
-        <w:t>&gt;</w:t>
-      </w:r>
-      <w:r>
-        <w:rPr>
-          <w:rFonts w:ascii="Consolas" w:hAnsi="Consolas" w:cs="Consolas"/>
-          <w:color w:val="000000"/>
-          <w:sz w:val="20"/>
-          <w:szCs w:val="20"/>
-        </w:rPr>
-        <w:t>0.0.1</w:t>
-      </w:r>
-      <w:r>
-        <w:rPr>
-          <w:rFonts w:ascii="Consolas" w:hAnsi="Consolas" w:cs="Consolas"/>
-          <w:color w:val="008080"/>
-          <w:sz w:val="20"/>
-          <w:szCs w:val="20"/>
-        </w:rPr>
-        <w:t>&lt;/</w:t>
-      </w:r>
-      <w:proofErr w:type="spellStart"/>
-      <w:r>
-        <w:rPr>
-          <w:rFonts w:ascii="Consolas" w:hAnsi="Consolas" w:cs="Consolas"/>
-          <w:color w:val="3F7F7F"/>
-          <w:sz w:val="20"/>
-          <w:szCs w:val="20"/>
-        </w:rPr>
-        <w:t>version</w:t>
-      </w:r>
-      <w:proofErr w:type="spellEnd"/>
-      <w:r>
-        <w:rPr>
-          <w:rFonts w:ascii="Consolas" w:hAnsi="Consolas" w:cs="Consolas"/>
-          <w:color w:val="008080"/>
-          <w:sz w:val="20"/>
-          <w:szCs w:val="20"/>
-        </w:rPr>
-        <w:t>&gt;</w:t>
-      </w:r>
-    </w:p>
-    <w:p>
-      <w:pPr>
-        <w:rPr>
-          <w:rFonts w:ascii="Consolas" w:hAnsi="Consolas" w:cs="Consolas"/>
-          <w:color w:val="008080"/>
-          <w:sz w:val="20"/>
-          <w:szCs w:val="20"/>
-        </w:rPr>
-      </w:pPr>
-    </w:p>
-    <w:p>
-      <w:pPr>
-        <w:rPr>
-          <w:rFonts w:ascii="Consolas" w:hAnsi="Consolas" w:cs="Consolas"/>
-          <w:color w:val="008080"/>
-          <w:sz w:val="20"/>
-          <w:szCs w:val="20"/>
-        </w:rPr>
-      </w:pPr>
-    </w:p>
-    <w:p>
-      <w:pPr>
-        <w:rPr>
-          <w:rFonts w:ascii="Consolas" w:hAnsi="Consolas" w:cs="Consolas"/>
-          <w:color w:val="008080"/>
-          <w:sz w:val="20"/>
-          <w:szCs w:val="20"/>
-        </w:rPr>
-      </w:pPr>
-    </w:p>
-    <w:p>
-      <w:pPr>
-        <w:rPr>
-          <w:rFonts w:ascii="Consolas" w:hAnsi="Consolas" w:cs="Consolas"/>
-          <w:color w:val="008080"/>
-          <w:sz w:val="20"/>
-          <w:szCs w:val="20"/>
-        </w:rPr>
-      </w:pPr>
-    </w:p>
-    <w:p>
-      <w:pPr>
-        <w:rPr>
-          <w:rFonts w:ascii="Consolas" w:hAnsi="Consolas" w:cs="Consolas"/>
-          <w:color w:val="008080"/>
-          <w:sz w:val="20"/>
-          <w:szCs w:val="20"/>
-        </w:rPr>
-      </w:pPr>
-      <w:r>
-        <w:rPr>
-          <w:rFonts w:ascii="Consolas" w:hAnsi="Consolas" w:cs="Consolas"/>
-          <w:color w:val="008080"/>
-          <w:sz w:val="20"/>
-          <w:szCs w:val="20"/>
-        </w:rPr>
-        <w:br w:type="page"/>
-      </w:r>
-    </w:p>
-    <w:p>
-      <w:proofErr w:type="spellStart"/>
-      <w:r>
-        <w:lastRenderedPageBreak/>
-        <w:t>Musioncloud</w:t>
-      </w:r>
-      <w:proofErr w:type="spellEnd"/>
-      <w:r>
-        <w:t xml:space="preserve">, ejemplo de servicio </w:t>
-      </w:r>
-      <w:proofErr w:type="spellStart"/>
-      <w:r>
-        <w:t>rest</w:t>
-      </w:r>
-      <w:proofErr w:type="spellEnd"/>
-      <w:r>
-        <w:t xml:space="preserve"> para entender su estructura:</w:t>
-      </w:r>
-    </w:p>
-    <w:p>
-      <w:hyperlink r:id="rId8" w:history="1">
-        <w:r>
-          <w:rPr>
-            <w:rStyle w:val="Hipervnculo"/>
-          </w:rPr>
-          <w:t>https://github.com/ipartek/musiconcloudRestSpring</w:t>
-        </w:r>
-      </w:hyperlink>
-    </w:p>
     <w:p>
       <w:r>
         <w:rPr>
           <w:noProof/>
           <w:lang w:eastAsia="es-ES"/>
         </w:rPr>
+        <w:lastRenderedPageBreak/>
         <w:drawing>
-          <wp:inline distT="0" distB="0" distL="0" distR="0" wp14:anchorId="23AA4604" wp14:editId="51451322">
+          <wp:inline distT="0" distB="0" distL="0" distR="0" wp14:anchorId="1FFB4312" wp14:editId="75AAB6E3">
             <wp:extent cx="9251950" cy="5201920"/>
             <wp:effectExtent l="0" t="0" r="6350" b="0"/>
-            <wp:docPr id="5" name="Imagen 5"/>
+            <wp:docPr id="3" name="Imagen 3"/>
+            <wp:cNvGraphicFramePr>
+              <a:graphicFrameLocks xmlns:a="http://schemas.openxmlformats.org/drawingml/2006/main" noChangeAspect="1"/>
+            </wp:cNvGraphicFramePr>
+            <a:graphic xmlns:a="http://schemas.openxmlformats.org/drawingml/2006/main">
+              <a:graphicData uri="http://schemas.openxmlformats.org/drawingml/2006/picture">
+                <pic:pic xmlns:pic="http://schemas.openxmlformats.org/drawingml/2006/picture">
+                  <pic:nvPicPr>
+                    <pic:cNvPr id="1" name=""/>
+                    <pic:cNvPicPr/>
+                  </pic:nvPicPr>
+                  <pic:blipFill>
+                    <a:blip r:embed="rId8"/>
+                    <a:stretch>
+                      <a:fillRect/>
+                    </a:stretch>
+                  </pic:blipFill>
+                  <pic:spPr>
+                    <a:xfrm>
+                      <a:off x="0" y="0"/>
+                      <a:ext cx="9251950" cy="5201920"/>
+                    </a:xfrm>
+                    <a:prstGeom prst="rect">
+                      <a:avLst/>
+                    </a:prstGeom>
+                  </pic:spPr>
+                </pic:pic>
+              </a:graphicData>
+            </a:graphic>
+          </wp:inline>
+        </w:drawing>
+      </w:r>
+    </w:p>
+    <w:p>
+      <w:r>
+        <w:rPr>
+          <w:noProof/>
+          <w:lang w:eastAsia="es-ES"/>
+        </w:rPr>
+        <w:lastRenderedPageBreak/>
+        <w:drawing>
+          <wp:inline distT="0" distB="0" distL="0" distR="0" wp14:anchorId="26842EE3" wp14:editId="1730FB34">
+            <wp:extent cx="9251950" cy="5201920"/>
+            <wp:effectExtent l="0" t="0" r="6350" b="0"/>
+            <wp:docPr id="4" name="Imagen 4"/>
             <wp:cNvGraphicFramePr>
               <a:graphicFrameLocks xmlns:a="http://schemas.openxmlformats.org/drawingml/2006/main" noChangeAspect="1"/>
             </wp:cNvGraphicFramePr>
@@ -1257,62 +879,474 @@
         </w:drawing>
       </w:r>
     </w:p>
+    <w:p/>
+    <w:p>
+      <w:r>
+        <w:br w:type="page"/>
+      </w:r>
+    </w:p>
+    <w:p>
+      <w:r>
+        <w:lastRenderedPageBreak/>
+        <w:t xml:space="preserve">Ahora podremos usar esta dependencia indicando: </w:t>
+      </w:r>
+    </w:p>
+    <w:p>
+      <w:pPr>
+        <w:autoSpaceDE w:val="0"/>
+        <w:autoSpaceDN w:val="0"/>
+        <w:adjustRightInd w:val="0"/>
+        <w:spacing w:after="0" w:line="240" w:lineRule="auto"/>
+        <w:rPr>
+          <w:rFonts w:ascii="Consolas" w:hAnsi="Consolas" w:cs="Consolas"/>
+          <w:sz w:val="20"/>
+          <w:szCs w:val="20"/>
+          <w:lang w:val="en-US"/>
+        </w:rPr>
+      </w:pPr>
+      <w:r>
+        <w:rPr>
+          <w:rFonts w:ascii="Consolas" w:hAnsi="Consolas" w:cs="Consolas"/>
+          <w:color w:val="008080"/>
+          <w:sz w:val="20"/>
+          <w:szCs w:val="20"/>
+          <w:lang w:val="en-US"/>
+        </w:rPr>
+        <w:t>&lt;</w:t>
+      </w:r>
+      <w:proofErr w:type="spellStart"/>
+      <w:r>
+        <w:rPr>
+          <w:rFonts w:ascii="Consolas" w:hAnsi="Consolas" w:cs="Consolas"/>
+          <w:color w:val="3F7F7F"/>
+          <w:sz w:val="20"/>
+          <w:szCs w:val="20"/>
+          <w:lang w:val="en-US"/>
+        </w:rPr>
+        <w:t>groupId</w:t>
+      </w:r>
+      <w:proofErr w:type="spellEnd"/>
+      <w:r>
+        <w:rPr>
+          <w:rFonts w:ascii="Consolas" w:hAnsi="Consolas" w:cs="Consolas"/>
+          <w:color w:val="008080"/>
+          <w:sz w:val="20"/>
+          <w:szCs w:val="20"/>
+          <w:lang w:val="en-US"/>
+        </w:rPr>
+        <w:t>&gt;</w:t>
+      </w:r>
+      <w:proofErr w:type="spellStart"/>
+      <w:r>
+        <w:rPr>
+          <w:rFonts w:ascii="Consolas" w:hAnsi="Consolas" w:cs="Consolas"/>
+          <w:color w:val="000000"/>
+          <w:sz w:val="20"/>
+          <w:szCs w:val="20"/>
+          <w:lang w:val="en-US"/>
+        </w:rPr>
+        <w:t>com.ipartek.formacion</w:t>
+      </w:r>
+      <w:proofErr w:type="spellEnd"/>
+      <w:r>
+        <w:rPr>
+          <w:rFonts w:ascii="Consolas" w:hAnsi="Consolas" w:cs="Consolas"/>
+          <w:color w:val="008080"/>
+          <w:sz w:val="20"/>
+          <w:szCs w:val="20"/>
+          <w:lang w:val="en-US"/>
+        </w:rPr>
+        <w:t>&lt;/</w:t>
+      </w:r>
+      <w:proofErr w:type="spellStart"/>
+      <w:r>
+        <w:rPr>
+          <w:rFonts w:ascii="Consolas" w:hAnsi="Consolas" w:cs="Consolas"/>
+          <w:color w:val="3F7F7F"/>
+          <w:sz w:val="20"/>
+          <w:szCs w:val="20"/>
+          <w:lang w:val="en-US"/>
+        </w:rPr>
+        <w:t>groupId</w:t>
+      </w:r>
+      <w:proofErr w:type="spellEnd"/>
+      <w:r>
+        <w:rPr>
+          <w:rFonts w:ascii="Consolas" w:hAnsi="Consolas" w:cs="Consolas"/>
+          <w:color w:val="008080"/>
+          <w:sz w:val="20"/>
+          <w:szCs w:val="20"/>
+          <w:lang w:val="en-US"/>
+        </w:rPr>
+        <w:t>&gt;</w:t>
+      </w:r>
+    </w:p>
+    <w:p>
+      <w:pPr>
+        <w:autoSpaceDE w:val="0"/>
+        <w:autoSpaceDN w:val="0"/>
+        <w:adjustRightInd w:val="0"/>
+        <w:spacing w:after="0" w:line="240" w:lineRule="auto"/>
+        <w:rPr>
+          <w:rFonts w:ascii="Consolas" w:hAnsi="Consolas" w:cs="Consolas"/>
+          <w:sz w:val="20"/>
+          <w:szCs w:val="20"/>
+        </w:rPr>
+      </w:pPr>
+      <w:r>
+        <w:rPr>
+          <w:rFonts w:ascii="Consolas" w:hAnsi="Consolas" w:cs="Consolas"/>
+          <w:color w:val="000000"/>
+          <w:sz w:val="20"/>
+          <w:szCs w:val="20"/>
+          <w:lang w:val="en-US"/>
+        </w:rPr>
+        <w:tab/>
+      </w:r>
+      <w:r>
+        <w:rPr>
+          <w:rFonts w:ascii="Consolas" w:hAnsi="Consolas" w:cs="Consolas"/>
+          <w:color w:val="008080"/>
+          <w:sz w:val="20"/>
+          <w:szCs w:val="20"/>
+        </w:rPr>
+        <w:t>&lt;</w:t>
+      </w:r>
+      <w:proofErr w:type="spellStart"/>
+      <w:r>
+        <w:rPr>
+          <w:rFonts w:ascii="Consolas" w:hAnsi="Consolas" w:cs="Consolas"/>
+          <w:color w:val="3F7F7F"/>
+          <w:sz w:val="20"/>
+          <w:szCs w:val="20"/>
+        </w:rPr>
+        <w:t>artifactId</w:t>
+      </w:r>
+      <w:proofErr w:type="spellEnd"/>
+      <w:r>
+        <w:rPr>
+          <w:rFonts w:ascii="Consolas" w:hAnsi="Consolas" w:cs="Consolas"/>
+          <w:color w:val="008080"/>
+          <w:sz w:val="20"/>
+          <w:szCs w:val="20"/>
+        </w:rPr>
+        <w:t>&gt;</w:t>
+      </w:r>
+      <w:r>
+        <w:rPr>
+          <w:rFonts w:ascii="Consolas" w:hAnsi="Consolas" w:cs="Consolas"/>
+          <w:color w:val="000000"/>
+          <w:sz w:val="20"/>
+          <w:szCs w:val="20"/>
+        </w:rPr>
+        <w:t>supermercado-modelo</w:t>
+      </w:r>
+      <w:r>
+        <w:rPr>
+          <w:rFonts w:ascii="Consolas" w:hAnsi="Consolas" w:cs="Consolas"/>
+          <w:color w:val="008080"/>
+          <w:sz w:val="20"/>
+          <w:szCs w:val="20"/>
+        </w:rPr>
+        <w:t>&lt;/</w:t>
+      </w:r>
+      <w:proofErr w:type="spellStart"/>
+      <w:r>
+        <w:rPr>
+          <w:rFonts w:ascii="Consolas" w:hAnsi="Consolas" w:cs="Consolas"/>
+          <w:color w:val="3F7F7F"/>
+          <w:sz w:val="20"/>
+          <w:szCs w:val="20"/>
+        </w:rPr>
+        <w:t>artifactId</w:t>
+      </w:r>
+      <w:proofErr w:type="spellEnd"/>
+      <w:r>
+        <w:rPr>
+          <w:rFonts w:ascii="Consolas" w:hAnsi="Consolas" w:cs="Consolas"/>
+          <w:color w:val="008080"/>
+          <w:sz w:val="20"/>
+          <w:szCs w:val="20"/>
+        </w:rPr>
+        <w:t>&gt;</w:t>
+      </w:r>
+    </w:p>
+    <w:p>
+      <w:pPr>
+        <w:autoSpaceDE w:val="0"/>
+        <w:autoSpaceDN w:val="0"/>
+        <w:adjustRightInd w:val="0"/>
+        <w:spacing w:after="0" w:line="240" w:lineRule="auto"/>
+        <w:rPr>
+          <w:rFonts w:ascii="Consolas" w:hAnsi="Consolas" w:cs="Consolas"/>
+          <w:sz w:val="20"/>
+          <w:szCs w:val="20"/>
+        </w:rPr>
+      </w:pPr>
+      <w:r>
+        <w:rPr>
+          <w:rFonts w:ascii="Consolas" w:hAnsi="Consolas" w:cs="Consolas"/>
+          <w:color w:val="000000"/>
+          <w:sz w:val="20"/>
+          <w:szCs w:val="20"/>
+        </w:rPr>
+        <w:tab/>
+      </w:r>
+      <w:r>
+        <w:rPr>
+          <w:rFonts w:ascii="Consolas" w:hAnsi="Consolas" w:cs="Consolas"/>
+          <w:color w:val="008080"/>
+          <w:sz w:val="20"/>
+          <w:szCs w:val="20"/>
+        </w:rPr>
+        <w:t>&lt;</w:t>
+      </w:r>
+      <w:proofErr w:type="spellStart"/>
+      <w:r>
+        <w:rPr>
+          <w:rFonts w:ascii="Consolas" w:hAnsi="Consolas" w:cs="Consolas"/>
+          <w:color w:val="3F7F7F"/>
+          <w:sz w:val="20"/>
+          <w:szCs w:val="20"/>
+        </w:rPr>
+        <w:t>packaging</w:t>
+      </w:r>
+      <w:proofErr w:type="spellEnd"/>
+      <w:r>
+        <w:rPr>
+          <w:rFonts w:ascii="Consolas" w:hAnsi="Consolas" w:cs="Consolas"/>
+          <w:color w:val="008080"/>
+          <w:sz w:val="20"/>
+          <w:szCs w:val="20"/>
+        </w:rPr>
+        <w:t>&gt;</w:t>
+      </w:r>
+      <w:proofErr w:type="spellStart"/>
+      <w:r>
+        <w:rPr>
+          <w:rFonts w:ascii="Consolas" w:hAnsi="Consolas" w:cs="Consolas"/>
+          <w:color w:val="000000"/>
+          <w:sz w:val="20"/>
+          <w:szCs w:val="20"/>
+        </w:rPr>
+        <w:t>jar</w:t>
+      </w:r>
+      <w:proofErr w:type="spellEnd"/>
+      <w:r>
+        <w:rPr>
+          <w:rFonts w:ascii="Consolas" w:hAnsi="Consolas" w:cs="Consolas"/>
+          <w:color w:val="008080"/>
+          <w:sz w:val="20"/>
+          <w:szCs w:val="20"/>
+        </w:rPr>
+        <w:t>&lt;/</w:t>
+      </w:r>
+      <w:proofErr w:type="spellStart"/>
+      <w:r>
+        <w:rPr>
+          <w:rFonts w:ascii="Consolas" w:hAnsi="Consolas" w:cs="Consolas"/>
+          <w:color w:val="3F7F7F"/>
+          <w:sz w:val="20"/>
+          <w:szCs w:val="20"/>
+        </w:rPr>
+        <w:t>packaging</w:t>
+      </w:r>
+      <w:proofErr w:type="spellEnd"/>
+      <w:r>
+        <w:rPr>
+          <w:rFonts w:ascii="Consolas" w:hAnsi="Consolas" w:cs="Consolas"/>
+          <w:color w:val="008080"/>
+          <w:sz w:val="20"/>
+          <w:szCs w:val="20"/>
+        </w:rPr>
+        <w:t>&gt;</w:t>
+      </w:r>
+    </w:p>
+    <w:p>
+      <w:pPr>
+        <w:rPr>
+          <w:rFonts w:ascii="Consolas" w:hAnsi="Consolas" w:cs="Consolas"/>
+          <w:color w:val="008080"/>
+          <w:sz w:val="20"/>
+          <w:szCs w:val="20"/>
+        </w:rPr>
+      </w:pPr>
+      <w:r>
+        <w:rPr>
+          <w:rFonts w:ascii="Consolas" w:hAnsi="Consolas" w:cs="Consolas"/>
+          <w:color w:val="000000"/>
+          <w:sz w:val="20"/>
+          <w:szCs w:val="20"/>
+        </w:rPr>
+        <w:tab/>
+      </w:r>
+      <w:r>
+        <w:rPr>
+          <w:rFonts w:ascii="Consolas" w:hAnsi="Consolas" w:cs="Consolas"/>
+          <w:color w:val="008080"/>
+          <w:sz w:val="20"/>
+          <w:szCs w:val="20"/>
+        </w:rPr>
+        <w:t>&lt;</w:t>
+      </w:r>
+      <w:proofErr w:type="spellStart"/>
+      <w:r>
+        <w:rPr>
+          <w:rFonts w:ascii="Consolas" w:hAnsi="Consolas" w:cs="Consolas"/>
+          <w:color w:val="3F7F7F"/>
+          <w:sz w:val="20"/>
+          <w:szCs w:val="20"/>
+        </w:rPr>
+        <w:t>version</w:t>
+      </w:r>
+      <w:proofErr w:type="spellEnd"/>
+      <w:r>
+        <w:rPr>
+          <w:rFonts w:ascii="Consolas" w:hAnsi="Consolas" w:cs="Consolas"/>
+          <w:color w:val="008080"/>
+          <w:sz w:val="20"/>
+          <w:szCs w:val="20"/>
+        </w:rPr>
+        <w:t>&gt;</w:t>
+      </w:r>
+      <w:r>
+        <w:rPr>
+          <w:rFonts w:ascii="Consolas" w:hAnsi="Consolas" w:cs="Consolas"/>
+          <w:color w:val="000000"/>
+          <w:sz w:val="20"/>
+          <w:szCs w:val="20"/>
+        </w:rPr>
+        <w:t>0.0.1</w:t>
+      </w:r>
+      <w:r>
+        <w:rPr>
+          <w:rFonts w:ascii="Consolas" w:hAnsi="Consolas" w:cs="Consolas"/>
+          <w:color w:val="008080"/>
+          <w:sz w:val="20"/>
+          <w:szCs w:val="20"/>
+        </w:rPr>
+        <w:t>&lt;/</w:t>
+      </w:r>
+      <w:proofErr w:type="spellStart"/>
+      <w:r>
+        <w:rPr>
+          <w:rFonts w:ascii="Consolas" w:hAnsi="Consolas" w:cs="Consolas"/>
+          <w:color w:val="3F7F7F"/>
+          <w:sz w:val="20"/>
+          <w:szCs w:val="20"/>
+        </w:rPr>
+        <w:t>version</w:t>
+      </w:r>
+      <w:proofErr w:type="spellEnd"/>
+      <w:r>
+        <w:rPr>
+          <w:rFonts w:ascii="Consolas" w:hAnsi="Consolas" w:cs="Consolas"/>
+          <w:color w:val="008080"/>
+          <w:sz w:val="20"/>
+          <w:szCs w:val="20"/>
+        </w:rPr>
+        <w:t>&gt;</w:t>
+      </w:r>
+    </w:p>
+    <w:p>
+      <w:pPr>
+        <w:rPr>
+          <w:rFonts w:ascii="Consolas" w:hAnsi="Consolas" w:cs="Consolas"/>
+          <w:color w:val="008080"/>
+          <w:sz w:val="20"/>
+          <w:szCs w:val="20"/>
+        </w:rPr>
+      </w:pPr>
+    </w:p>
+    <w:p>
+      <w:pPr>
+        <w:rPr>
+          <w:rFonts w:ascii="Consolas" w:hAnsi="Consolas" w:cs="Consolas"/>
+          <w:color w:val="008080"/>
+          <w:sz w:val="20"/>
+          <w:szCs w:val="20"/>
+        </w:rPr>
+      </w:pPr>
+    </w:p>
+    <w:p>
+      <w:pPr>
+        <w:rPr>
+          <w:rFonts w:ascii="Consolas" w:hAnsi="Consolas" w:cs="Consolas"/>
+          <w:color w:val="008080"/>
+          <w:sz w:val="20"/>
+          <w:szCs w:val="20"/>
+        </w:rPr>
+      </w:pPr>
+    </w:p>
+    <w:p>
+      <w:pPr>
+        <w:rPr>
+          <w:rFonts w:ascii="Consolas" w:hAnsi="Consolas" w:cs="Consolas"/>
+          <w:color w:val="008080"/>
+          <w:sz w:val="20"/>
+          <w:szCs w:val="20"/>
+        </w:rPr>
+      </w:pPr>
+    </w:p>
+    <w:p>
+      <w:pPr>
+        <w:rPr>
+          <w:rFonts w:ascii="Consolas" w:hAnsi="Consolas" w:cs="Consolas"/>
+          <w:color w:val="008080"/>
+          <w:sz w:val="20"/>
+          <w:szCs w:val="20"/>
+        </w:rPr>
+      </w:pPr>
+      <w:r>
+        <w:rPr>
+          <w:rFonts w:ascii="Consolas" w:hAnsi="Consolas" w:cs="Consolas"/>
+          <w:color w:val="008080"/>
+          <w:sz w:val="20"/>
+          <w:szCs w:val="20"/>
+        </w:rPr>
+        <w:br w:type="page"/>
+      </w:r>
+    </w:p>
+    <w:p>
+      <w:proofErr w:type="spellStart"/>
+      <w:r>
+        <w:lastRenderedPageBreak/>
+        <w:t>Musioncloud</w:t>
+      </w:r>
+      <w:proofErr w:type="spellEnd"/>
+      <w:r>
+        <w:t xml:space="preserve">, ejemplo de servicio </w:t>
+      </w:r>
+      <w:proofErr w:type="spellStart"/>
+      <w:r>
+        <w:t>rest</w:t>
+      </w:r>
+      <w:proofErr w:type="spellEnd"/>
+      <w:r>
+        <w:t xml:space="preserve"> para entender su estructura:</w:t>
+      </w:r>
+    </w:p>
+    <w:p>
+      <w:hyperlink r:id="rId10" w:history="1">
+        <w:r>
+          <w:rPr>
+            <w:rStyle w:val="Hipervnculo"/>
+          </w:rPr>
+          <w:t>https://github.com/ipartek/musiconcloudRestSpring</w:t>
+        </w:r>
+      </w:hyperlink>
+    </w:p>
     <w:p>
       <w:r>
         <w:rPr>
           <w:noProof/>
           <w:lang w:eastAsia="es-ES"/>
         </w:rPr>
-        <w:lastRenderedPageBreak/>
         <w:drawing>
-          <wp:inline distT="0" distB="0" distL="0" distR="0" wp14:anchorId="04831C54" wp14:editId="4134475A">
+          <wp:inline distT="0" distB="0" distL="0" distR="0" wp14:anchorId="23AA4604" wp14:editId="51451322">
             <wp:extent cx="9251950" cy="5201920"/>
             <wp:effectExtent l="0" t="0" r="6350" b="0"/>
-            <wp:docPr id="6" name="Imagen 6"/>
-            <wp:cNvGraphicFramePr>
-              <a:graphicFrameLocks xmlns:a="http://schemas.openxmlformats.org/drawingml/2006/main" noChangeAspect="1"/>
-            </wp:cNvGraphicFramePr>
-            <a:graphic xmlns:a="http://schemas.openxmlformats.org/drawingml/2006/main">
-              <a:graphicData uri="http://schemas.openxmlformats.org/drawingml/2006/picture">
-                <pic:pic xmlns:pic="http://schemas.openxmlformats.org/drawingml/2006/picture">
-                  <pic:nvPicPr>
-                    <pic:cNvPr id="1" name=""/>
-                    <pic:cNvPicPr/>
-                  </pic:nvPicPr>
-                  <pic:blipFill>
-                    <a:blip r:embed="rId10"/>
-                    <a:stretch>
-                      <a:fillRect/>
-                    </a:stretch>
-                  </pic:blipFill>
-                  <pic:spPr>
-                    <a:xfrm>
-                      <a:off x="0" y="0"/>
-                      <a:ext cx="9251950" cy="5201920"/>
-                    </a:xfrm>
-                    <a:prstGeom prst="rect">
-                      <a:avLst/>
-                    </a:prstGeom>
-                  </pic:spPr>
-                </pic:pic>
-              </a:graphicData>
-            </a:graphic>
-          </wp:inline>
-        </w:drawing>
-      </w:r>
-    </w:p>
-    <w:p>
-      <w:r>
-        <w:rPr>
-          <w:noProof/>
-          <w:lang w:eastAsia="es-ES"/>
-        </w:rPr>
-        <w:lastRenderedPageBreak/>
-        <w:drawing>
-          <wp:inline distT="0" distB="0" distL="0" distR="0" wp14:anchorId="0F5E8FAF" wp14:editId="2BEBFA2E">
-            <wp:extent cx="9251950" cy="5201920"/>
-            <wp:effectExtent l="0" t="0" r="6350" b="0"/>
-            <wp:docPr id="7" name="Imagen 7"/>
+            <wp:docPr id="5" name="Imagen 5"/>
             <wp:cNvGraphicFramePr>
               <a:graphicFrameLocks xmlns:a="http://schemas.openxmlformats.org/drawingml/2006/main" noChangeAspect="1"/>
             </wp:cNvGraphicFramePr>
@@ -1353,10 +1387,10 @@
         </w:rPr>
         <w:lastRenderedPageBreak/>
         <w:drawing>
-          <wp:inline distT="0" distB="0" distL="0" distR="0" wp14:anchorId="4AC78C24" wp14:editId="59CB521D">
+          <wp:inline distT="0" distB="0" distL="0" distR="0" wp14:anchorId="04831C54" wp14:editId="4134475A">
             <wp:extent cx="9251950" cy="5201920"/>
             <wp:effectExtent l="0" t="0" r="6350" b="0"/>
-            <wp:docPr id="8" name="Imagen 8"/>
+            <wp:docPr id="6" name="Imagen 6"/>
             <wp:cNvGraphicFramePr>
               <a:graphicFrameLocks xmlns:a="http://schemas.openxmlformats.org/drawingml/2006/main" noChangeAspect="1"/>
             </wp:cNvGraphicFramePr>
@@ -1397,10 +1431,10 @@
         </w:rPr>
         <w:lastRenderedPageBreak/>
         <w:drawing>
-          <wp:inline distT="0" distB="0" distL="0" distR="0" wp14:anchorId="68BA320A" wp14:editId="2BF8A46A">
+          <wp:inline distT="0" distB="0" distL="0" distR="0" wp14:anchorId="0F5E8FAF" wp14:editId="2BEBFA2E">
             <wp:extent cx="9251950" cy="5201920"/>
             <wp:effectExtent l="0" t="0" r="6350" b="0"/>
-            <wp:docPr id="9" name="Imagen 9"/>
+            <wp:docPr id="7" name="Imagen 7"/>
             <wp:cNvGraphicFramePr>
               <a:graphicFrameLocks xmlns:a="http://schemas.openxmlformats.org/drawingml/2006/main" noChangeAspect="1"/>
             </wp:cNvGraphicFramePr>
@@ -1433,6 +1467,94 @@
         </w:drawing>
       </w:r>
     </w:p>
+    <w:p>
+      <w:r>
+        <w:rPr>
+          <w:noProof/>
+          <w:lang w:eastAsia="es-ES"/>
+        </w:rPr>
+        <w:lastRenderedPageBreak/>
+        <w:drawing>
+          <wp:inline distT="0" distB="0" distL="0" distR="0" wp14:anchorId="4AC78C24" wp14:editId="59CB521D">
+            <wp:extent cx="9251950" cy="5201920"/>
+            <wp:effectExtent l="0" t="0" r="6350" b="0"/>
+            <wp:docPr id="8" name="Imagen 8"/>
+            <wp:cNvGraphicFramePr>
+              <a:graphicFrameLocks xmlns:a="http://schemas.openxmlformats.org/drawingml/2006/main" noChangeAspect="1"/>
+            </wp:cNvGraphicFramePr>
+            <a:graphic xmlns:a="http://schemas.openxmlformats.org/drawingml/2006/main">
+              <a:graphicData uri="http://schemas.openxmlformats.org/drawingml/2006/picture">
+                <pic:pic xmlns:pic="http://schemas.openxmlformats.org/drawingml/2006/picture">
+                  <pic:nvPicPr>
+                    <pic:cNvPr id="1" name=""/>
+                    <pic:cNvPicPr/>
+                  </pic:nvPicPr>
+                  <pic:blipFill>
+                    <a:blip r:embed="rId14"/>
+                    <a:stretch>
+                      <a:fillRect/>
+                    </a:stretch>
+                  </pic:blipFill>
+                  <pic:spPr>
+                    <a:xfrm>
+                      <a:off x="0" y="0"/>
+                      <a:ext cx="9251950" cy="5201920"/>
+                    </a:xfrm>
+                    <a:prstGeom prst="rect">
+                      <a:avLst/>
+                    </a:prstGeom>
+                  </pic:spPr>
+                </pic:pic>
+              </a:graphicData>
+            </a:graphic>
+          </wp:inline>
+        </w:drawing>
+      </w:r>
+    </w:p>
+    <w:p>
+      <w:r>
+        <w:rPr>
+          <w:noProof/>
+          <w:lang w:eastAsia="es-ES"/>
+        </w:rPr>
+        <w:lastRenderedPageBreak/>
+        <w:drawing>
+          <wp:inline distT="0" distB="0" distL="0" distR="0" wp14:anchorId="68BA320A" wp14:editId="2BF8A46A">
+            <wp:extent cx="9251950" cy="5201920"/>
+            <wp:effectExtent l="0" t="0" r="6350" b="0"/>
+            <wp:docPr id="9" name="Imagen 9"/>
+            <wp:cNvGraphicFramePr>
+              <a:graphicFrameLocks xmlns:a="http://schemas.openxmlformats.org/drawingml/2006/main" noChangeAspect="1"/>
+            </wp:cNvGraphicFramePr>
+            <a:graphic xmlns:a="http://schemas.openxmlformats.org/drawingml/2006/main">
+              <a:graphicData uri="http://schemas.openxmlformats.org/drawingml/2006/picture">
+                <pic:pic xmlns:pic="http://schemas.openxmlformats.org/drawingml/2006/picture">
+                  <pic:nvPicPr>
+                    <pic:cNvPr id="1" name=""/>
+                    <pic:cNvPicPr/>
+                  </pic:nvPicPr>
+                  <pic:blipFill>
+                    <a:blip r:embed="rId15"/>
+                    <a:stretch>
+                      <a:fillRect/>
+                    </a:stretch>
+                  </pic:blipFill>
+                  <pic:spPr>
+                    <a:xfrm>
+                      <a:off x="0" y="0"/>
+                      <a:ext cx="9251950" cy="5201920"/>
+                    </a:xfrm>
+                    <a:prstGeom prst="rect">
+                      <a:avLst/>
+                    </a:prstGeom>
+                  </pic:spPr>
+                </pic:pic>
+              </a:graphicData>
+            </a:graphic>
+          </wp:inline>
+        </w:drawing>
+      </w:r>
+    </w:p>
     <w:p/>
     <w:sectPr>
       <w:pgSz w:w="16838" w:h="11906" w:orient="landscape"/>
@@ -1442,6 +1564,127 @@
     </w:sectPr>
   </w:body>
 </w:document>
+</file>
+
+<file path=word/numbering.xml><?xml version="1.0" encoding="utf-8"?>
+<w:numbering xmlns:wpc="http://schemas.microsoft.com/office/word/2010/wordprocessingCanvas" xmlns:cx="http://schemas.microsoft.com/office/drawing/2014/chartex" xmlns:cx1="http://schemas.microsoft.com/office/drawing/2015/9/8/chartex" xmlns:mc="http://schemas.openxmlformats.org/markup-compatibility/2006" xmlns:o="urn:schemas-microsoft-com:office:office" xmlns:r="http://schemas.openxmlformats.org/officeDocument/2006/relationships" xmlns:m="http://schemas.openxmlformats.org/officeDocument/2006/math" xmlns:v="urn:schemas-microsoft-com:vml" xmlns:wp14="http://schemas.microsoft.com/office/word/2010/wordprocessingDrawing" xmlns:wp="http://schemas.openxmlformats.org/drawingml/2006/wordprocessingDrawing" xmlns:w10="urn:schemas-microsoft-com:office:word" xmlns:w="http://schemas.openxmlformats.org/wordprocessingml/2006/main" xmlns:w14="http://schemas.microsoft.com/office/word/2010/wordml" xmlns:w15="http://schemas.microsoft.com/office/word/2012/wordml" xmlns:w16se="http://schemas.microsoft.com/office/word/2015/wordml/symex" xmlns:wpg="http://schemas.microsoft.com/office/word/2010/wordprocessingGroup" xmlns:wpi="http://schemas.microsoft.com/office/word/2010/wordprocessingInk" xmlns:wne="http://schemas.microsoft.com/office/word/2006/wordml" xmlns:wps="http://schemas.microsoft.com/office/word/2010/wordprocessingShape" mc:Ignorable="w14 w15 w16se wp14">
+  <w:abstractNum w:abstractNumId="0" w15:restartNumberingAfterBreak="0">
+    <w:nsid w:val="088217D4"/>
+    <w:multiLevelType w:val="hybridMultilevel"/>
+    <w:tmpl w:val="15C0ED52"/>
+    <w:lvl w:ilvl="0" w:tplc="0C0A0001">
+      <w:start w:val="1"/>
+      <w:numFmt w:val="bullet"/>
+      <w:lvlText w:val=""/>
+      <w:lvlJc w:val="left"/>
+      <w:pPr>
+        <w:ind w:left="720" w:hanging="360"/>
+      </w:pPr>
+      <w:rPr>
+        <w:rFonts w:ascii="Symbol" w:hAnsi="Symbol" w:hint="default"/>
+      </w:rPr>
+    </w:lvl>
+    <w:lvl w:ilvl="1" w:tplc="0C0A0003" w:tentative="1">
+      <w:start w:val="1"/>
+      <w:numFmt w:val="bullet"/>
+      <w:lvlText w:val="o"/>
+      <w:lvlJc w:val="left"/>
+      <w:pPr>
+        <w:ind w:left="1440" w:hanging="360"/>
+      </w:pPr>
+      <w:rPr>
+        <w:rFonts w:ascii="Courier New" w:hAnsi="Courier New" w:cs="Courier New" w:hint="default"/>
+      </w:rPr>
+    </w:lvl>
+    <w:lvl w:ilvl="2" w:tplc="0C0A0005" w:tentative="1">
+      <w:start w:val="1"/>
+      <w:numFmt w:val="bullet"/>
+      <w:lvlText w:val=""/>
+      <w:lvlJc w:val="left"/>
+      <w:pPr>
+        <w:ind w:left="2160" w:hanging="360"/>
+      </w:pPr>
+      <w:rPr>
+        <w:rFonts w:ascii="Wingdings" w:hAnsi="Wingdings" w:hint="default"/>
+      </w:rPr>
+    </w:lvl>
+    <w:lvl w:ilvl="3" w:tplc="0C0A0001" w:tentative="1">
+      <w:start w:val="1"/>
+      <w:numFmt w:val="bullet"/>
+      <w:lvlText w:val=""/>
+      <w:lvlJc w:val="left"/>
+      <w:pPr>
+        <w:ind w:left="2880" w:hanging="360"/>
+      </w:pPr>
+      <w:rPr>
+        <w:rFonts w:ascii="Symbol" w:hAnsi="Symbol" w:hint="default"/>
+      </w:rPr>
+    </w:lvl>
+    <w:lvl w:ilvl="4" w:tplc="0C0A0003" w:tentative="1">
+      <w:start w:val="1"/>
+      <w:numFmt w:val="bullet"/>
+      <w:lvlText w:val="o"/>
+      <w:lvlJc w:val="left"/>
+      <w:pPr>
+        <w:ind w:left="3600" w:hanging="360"/>
+      </w:pPr>
+      <w:rPr>
+        <w:rFonts w:ascii="Courier New" w:hAnsi="Courier New" w:cs="Courier New" w:hint="default"/>
+      </w:rPr>
+    </w:lvl>
+    <w:lvl w:ilvl="5" w:tplc="0C0A0005" w:tentative="1">
+      <w:start w:val="1"/>
+      <w:numFmt w:val="bullet"/>
+      <w:lvlText w:val=""/>
+      <w:lvlJc w:val="left"/>
+      <w:pPr>
+        <w:ind w:left="4320" w:hanging="360"/>
+      </w:pPr>
+      <w:rPr>
+        <w:rFonts w:ascii="Wingdings" w:hAnsi="Wingdings" w:hint="default"/>
+      </w:rPr>
+    </w:lvl>
+    <w:lvl w:ilvl="6" w:tplc="0C0A0001" w:tentative="1">
+      <w:start w:val="1"/>
+      <w:numFmt w:val="bullet"/>
+      <w:lvlText w:val=""/>
+      <w:lvlJc w:val="left"/>
+      <w:pPr>
+        <w:ind w:left="5040" w:hanging="360"/>
+      </w:pPr>
+      <w:rPr>
+        <w:rFonts w:ascii="Symbol" w:hAnsi="Symbol" w:hint="default"/>
+      </w:rPr>
+    </w:lvl>
+    <w:lvl w:ilvl="7" w:tplc="0C0A0003" w:tentative="1">
+      <w:start w:val="1"/>
+      <w:numFmt w:val="bullet"/>
+      <w:lvlText w:val="o"/>
+      <w:lvlJc w:val="left"/>
+      <w:pPr>
+        <w:ind w:left="5760" w:hanging="360"/>
+      </w:pPr>
+      <w:rPr>
+        <w:rFonts w:ascii="Courier New" w:hAnsi="Courier New" w:cs="Courier New" w:hint="default"/>
+      </w:rPr>
+    </w:lvl>
+    <w:lvl w:ilvl="8" w:tplc="0C0A0005" w:tentative="1">
+      <w:start w:val="1"/>
+      <w:numFmt w:val="bullet"/>
+      <w:lvlText w:val=""/>
+      <w:lvlJc w:val="left"/>
+      <w:pPr>
+        <w:ind w:left="6480" w:hanging="360"/>
+      </w:pPr>
+      <w:rPr>
+        <w:rFonts w:ascii="Wingdings" w:hAnsi="Wingdings" w:hint="default"/>
+      </w:rPr>
+    </w:lvl>
+  </w:abstractNum>
+  <w:num w:numId="1">
+    <w:abstractNumId w:val="0"/>
+  </w:num>
+</w:numbering>
 </file>
 
 <file path=word/styles.xml><?xml version="1.0" encoding="utf-8"?>
@@ -1888,13 +2131,23 @@
     <w:name w:val="Hyperlink"/>
     <w:basedOn w:val="Fuentedeprrafopredeter"/>
     <w:uiPriority w:val="99"/>
-    <w:semiHidden/>
     <w:unhideWhenUsed/>
     <w:rsid w:val="00871624"/>
     <w:rPr>
       <w:color w:val="0000FF"/>
       <w:u w:val="single"/>
     </w:rPr>
+  </w:style>
+  <w:style w:type="paragraph" w:styleId="Prrafodelista">
+    <w:name w:val="List Paragraph"/>
+    <w:basedOn w:val="Normal"/>
+    <w:uiPriority w:val="34"/>
+    <w:qFormat/>
+    <w:rsid w:val="00693D79"/>
+    <w:pPr>
+      <w:ind w:left="720"/>
+      <w:contextualSpacing/>
+    </w:pPr>
   </w:style>
 </w:styles>
 </file>

</xml_diff>